<commit_message>
Requisitos lista de tarefas
</commit_message>
<xml_diff>
--- a/Documento de Requisitos.docx
+++ b/Documento de Requisitos.docx
@@ -8027,7 +8027,7 @@
         </w:tc>
       </w:tr>
     </w:tbl>
-    <w:p xmlns:wp14="http://schemas.microsoft.com/office/word/2010/wordml" wp14:textId="217F1C79">
+    <w:p>
       <w:pPr>
         <w:pStyle w:val="Requisito"/>
         <w:numPr>
@@ -8036,7 +8036,19 @@
       </w:pPr>
       <w:r>
         <w:rPr/>
-        <w:t>[RF001] &lt;Nome do requisito/caso de uso&gt;</w:t>
+        <w:t>Lista de Tarefas</w:t>
+      </w:r>
+    </w:p>
+    <w:p xmlns:wp14="http://schemas.microsoft.com/office/word/2010/wordml" wp14:textId="064BE1DD">
+      <w:pPr>
+        <w:pStyle w:val="Requisito"/>
+        <w:numPr>
+          <w:numId w:val="0"/>
+        </w:numPr>
+      </w:pPr>
+      <w:r>
+        <w:rPr/>
+        <w:t>[RF005] Cadastrar lista de tarefas</w:t>
       </w:r>
     </w:p>
     <w:tbl>
@@ -8072,7 +8084,7 @@
             <w:shd w:val="clear" w:color="auto" w:fill="70AD47" w:themeFill="accent6"/>
             <w:tcMar/>
           </w:tcPr>
-          <w:p w14:noSpellErr="1">
+          <w:p>
             <w:pPr>
               <w:rPr>
                 <w:b w:val="1"/>
@@ -8090,7 +8102,7 @@
                 <w:sz w:val="24"/>
                 <w:szCs w:val="24"/>
               </w:rPr>
-              <w:t>RF 001</w:t>
+              <w:t>RF 005</w:t>
             </w:r>
           </w:p>
         </w:tc>
@@ -8106,7 +8118,7 @@
             <w:shd w:val="clear" w:color="auto" w:fill="70AD47" w:themeFill="accent6"/>
             <w:tcMar/>
           </w:tcPr>
-          <w:p w14:noSpellErr="1">
+          <w:p>
             <w:pPr>
               <w:rPr>
                 <w:b w:val="1"/>
@@ -8124,7 +8136,7 @@
                 <w:sz w:val="24"/>
                 <w:szCs w:val="24"/>
               </w:rPr>
-              <w:t>Realizar cancelamento de disciplina.</w:t>
+              <w:t>Realizar cadastro de uma lista de tarefas.</w:t>
             </w:r>
           </w:p>
         </w:tc>
@@ -8162,10 +8174,54 @@
             <w:shd w:val="clear" w:color="auto" w:fill="C5E0B3" w:themeFill="accent6" w:themeFillTint="66"/>
             <w:tcMar/>
           </w:tcPr>
-          <w:p w14:noSpellErr="1">
-            <w:r>
-              <w:rPr/>
-              <w:t>(   )  Essencial                (   ) Importante       (   ) Desejável</w:t>
+          <w:p>
+            <w:r>
+              <w:rPr/>
+              <w:t>( X</w:t>
+            </w:r>
+            <w:r>
+              <w:rPr/>
+              <w:t xml:space="preserve"> </w:t>
+            </w:r>
+            <w:r>
+              <w:rPr/>
+              <w:t>)  Essencial</w:t>
+            </w:r>
+            <w:r>
+              <w:rPr/>
+              <w:t xml:space="preserve">             </w:t>
+            </w:r>
+            <w:r>
+              <w:rPr/>
+              <w:t xml:space="preserve">   (</w:t>
+            </w:r>
+            <w:r>
+              <w:rPr/>
+              <w:t xml:space="preserve"> </w:t>
+            </w:r>
+            <w:r>
+              <w:rPr/>
+              <w:t xml:space="preserve">  )</w:t>
+            </w:r>
+            <w:r>
+              <w:rPr/>
+              <w:t xml:space="preserve"> Importante    </w:t>
+            </w:r>
+            <w:r>
+              <w:rPr/>
+              <w:t xml:space="preserve">   (</w:t>
+            </w:r>
+            <w:r>
+              <w:rPr/>
+              <w:t xml:space="preserve"> </w:t>
+            </w:r>
+            <w:r>
+              <w:rPr/>
+              <w:t xml:space="preserve">  )</w:t>
+            </w:r>
+            <w:r>
+              <w:rPr/>
+              <w:t xml:space="preserve"> Desejável</w:t>
             </w:r>
           </w:p>
         </w:tc>
@@ -8203,10 +8259,10 @@
             <w:shd w:val="clear" w:color="auto" w:fill="E2EFD9" w:themeFill="accent6" w:themeFillTint="33"/>
             <w:tcMar/>
           </w:tcPr>
-          <w:p w14:noSpellErr="1">
-            <w:r>
-              <w:rPr/>
-              <w:t>Aluno.</w:t>
+          <w:p>
+            <w:r>
+              <w:rPr/>
+              <w:t>Usuário</w:t>
             </w:r>
           </w:p>
         </w:tc>
@@ -8247,7 +8303,7 @@
           <w:p>
             <w:r>
               <w:rPr/>
-              <w:t>Um aluno que esteja acessando o SIG pode efetuar o cancelamento de alguma disciplina que esteja cursando no corrente período.</w:t>
+              <w:t>Um usuário logado deve poder criar uma lista de tarefas utilizando-se das tarefas previamente cadastradas.</w:t>
             </w:r>
           </w:p>
         </w:tc>
@@ -8285,10 +8341,17 @@
             <w:shd w:val="clear" w:color="auto" w:fill="E2EFD9" w:themeFill="accent6" w:themeFillTint="33"/>
             <w:tcMar/>
           </w:tcPr>
-          <w:p w14:noSpellErr="1">
-            <w:r>
-              <w:rPr/>
-              <w:t>O aluno deve estar logado no sistema para executar tal ação e estar na tela de “listagem das disciplinas”</w:t>
+          <w:p>
+            <w:pPr>
+              <w:pStyle w:val="Normal"/>
+              <w:bidi w:val="0"/>
+              <w:spacing w:before="0" w:beforeAutospacing="off" w:after="0" w:afterAutospacing="off" w:line="259" w:lineRule="auto"/>
+              <w:ind w:left="0" w:right="0"/>
+              <w:jc w:val="left"/>
+            </w:pPr>
+            <w:r>
+              <w:rPr/>
+              <w:t>O usuário deve estar logado e ter tarefas já cadastradas.</w:t>
             </w:r>
           </w:p>
         </w:tc>
@@ -8633,7 +8696,7 @@
         </w:tc>
       </w:tr>
     </w:tbl>
-    <w:p xmlns:wp14="http://schemas.microsoft.com/office/word/2010/wordml" wp14:textId="217F1C79">
+    <w:p xmlns:wp14="http://schemas.microsoft.com/office/word/2010/wordml" wp14:textId="79749808">
       <w:pPr>
         <w:pStyle w:val="Requisito"/>
         <w:numPr>
@@ -8642,7 +8705,7 @@
       </w:pPr>
       <w:r>
         <w:rPr/>
-        <w:t>[RF001] &lt;Nome do requisito/caso de uso&gt;</w:t>
+        <w:t>[RF006] Listar listas de tarefas</w:t>
       </w:r>
     </w:p>
     <w:tbl>
@@ -8678,7 +8741,7 @@
             <w:shd w:val="clear" w:color="auto" w:fill="70AD47" w:themeFill="accent6"/>
             <w:tcMar/>
           </w:tcPr>
-          <w:p w14:noSpellErr="1">
+          <w:p>
             <w:pPr>
               <w:rPr>
                 <w:b w:val="1"/>
@@ -8696,7 +8759,7 @@
                 <w:sz w:val="24"/>
                 <w:szCs w:val="24"/>
               </w:rPr>
-              <w:t>RF 001</w:t>
+              <w:t>RF 006</w:t>
             </w:r>
           </w:p>
         </w:tc>
@@ -8712,7 +8775,7 @@
             <w:shd w:val="clear" w:color="auto" w:fill="70AD47" w:themeFill="accent6"/>
             <w:tcMar/>
           </w:tcPr>
-          <w:p w14:noSpellErr="1">
+          <w:p>
             <w:pPr>
               <w:rPr>
                 <w:b w:val="1"/>
@@ -8730,7 +8793,7 @@
                 <w:sz w:val="24"/>
                 <w:szCs w:val="24"/>
               </w:rPr>
-              <w:t>Realizar cancelamento de disciplina.</w:t>
+              <w:t>Realizar listagem das listas cadastradas.</w:t>
             </w:r>
           </w:p>
         </w:tc>
@@ -8768,10 +8831,54 @@
             <w:shd w:val="clear" w:color="auto" w:fill="C5E0B3" w:themeFill="accent6" w:themeFillTint="66"/>
             <w:tcMar/>
           </w:tcPr>
-          <w:p w14:noSpellErr="1">
-            <w:r>
-              <w:rPr/>
-              <w:t>(   )  Essencial                (   ) Importante       (   ) Desejável</w:t>
+          <w:p>
+            <w:r>
+              <w:rPr/>
+              <w:t>( X</w:t>
+            </w:r>
+            <w:r>
+              <w:rPr/>
+              <w:t xml:space="preserve"> </w:t>
+            </w:r>
+            <w:r>
+              <w:rPr/>
+              <w:t>)  Essencial</w:t>
+            </w:r>
+            <w:r>
+              <w:rPr/>
+              <w:t xml:space="preserve">             </w:t>
+            </w:r>
+            <w:r>
+              <w:rPr/>
+              <w:t xml:space="preserve">   (</w:t>
+            </w:r>
+            <w:r>
+              <w:rPr/>
+              <w:t xml:space="preserve"> </w:t>
+            </w:r>
+            <w:r>
+              <w:rPr/>
+              <w:t xml:space="preserve">  )</w:t>
+            </w:r>
+            <w:r>
+              <w:rPr/>
+              <w:t xml:space="preserve"> Importante    </w:t>
+            </w:r>
+            <w:r>
+              <w:rPr/>
+              <w:t xml:space="preserve">   (</w:t>
+            </w:r>
+            <w:r>
+              <w:rPr/>
+              <w:t xml:space="preserve"> </w:t>
+            </w:r>
+            <w:r>
+              <w:rPr/>
+              <w:t xml:space="preserve">  )</w:t>
+            </w:r>
+            <w:r>
+              <w:rPr/>
+              <w:t xml:space="preserve"> Desejável</w:t>
             </w:r>
           </w:p>
         </w:tc>
@@ -8809,10 +8916,10 @@
             <w:shd w:val="clear" w:color="auto" w:fill="E2EFD9" w:themeFill="accent6" w:themeFillTint="33"/>
             <w:tcMar/>
           </w:tcPr>
-          <w:p w14:noSpellErr="1">
-            <w:r>
-              <w:rPr/>
-              <w:t>Aluno.</w:t>
+          <w:p>
+            <w:r>
+              <w:rPr/>
+              <w:t>Usuário</w:t>
             </w:r>
           </w:p>
         </w:tc>
@@ -8851,9 +8958,16 @@
             <w:tcMar/>
           </w:tcPr>
           <w:p>
-            <w:r>
-              <w:rPr/>
-              <w:t>Um aluno que esteja acessando o SIG pode efetuar o cancelamento de alguma disciplina que esteja cursando no corrente período.</w:t>
+            <w:pPr>
+              <w:pStyle w:val="Normal"/>
+              <w:bidi w:val="0"/>
+              <w:spacing w:before="0" w:beforeAutospacing="off" w:after="0" w:afterAutospacing="off" w:line="259" w:lineRule="auto"/>
+              <w:ind w:left="0" w:right="0"/>
+              <w:jc w:val="left"/>
+            </w:pPr>
+            <w:r>
+              <w:rPr/>
+              <w:t>Um usuário logado deve poder ver uma lista com todas as listas de tarefas cadastradas por ele.</w:t>
             </w:r>
           </w:p>
         </w:tc>
@@ -9239,7 +9353,7 @@
         </w:tc>
       </w:tr>
     </w:tbl>
-    <w:p xmlns:wp14="http://schemas.microsoft.com/office/word/2010/wordml" wp14:textId="217F1C79">
+    <w:p xmlns:wp14="http://schemas.microsoft.com/office/word/2010/wordml" wp14:textId="2B08482D">
       <w:pPr>
         <w:pStyle w:val="Requisito"/>
         <w:numPr>
@@ -9248,7 +9362,7 @@
       </w:pPr>
       <w:r>
         <w:rPr/>
-        <w:t>[RF001] &lt;Nome do requisito/caso de uso&gt;</w:t>
+        <w:t>[RF007] Editar listas de tarefas</w:t>
       </w:r>
     </w:p>
     <w:tbl>
@@ -9284,7 +9398,7 @@
             <w:shd w:val="clear" w:color="auto" w:fill="70AD47" w:themeFill="accent6"/>
             <w:tcMar/>
           </w:tcPr>
-          <w:p w14:noSpellErr="1">
+          <w:p>
             <w:pPr>
               <w:rPr>
                 <w:b w:val="1"/>
@@ -9302,7 +9416,7 @@
                 <w:sz w:val="24"/>
                 <w:szCs w:val="24"/>
               </w:rPr>
-              <w:t>RF 001</w:t>
+              <w:t>RF 007</w:t>
             </w:r>
           </w:p>
         </w:tc>
@@ -9318,7 +9432,7 @@
             <w:shd w:val="clear" w:color="auto" w:fill="70AD47" w:themeFill="accent6"/>
             <w:tcMar/>
           </w:tcPr>
-          <w:p w14:noSpellErr="1">
+          <w:p>
             <w:pPr>
               <w:rPr>
                 <w:b w:val="1"/>
@@ -9336,7 +9450,7 @@
                 <w:sz w:val="24"/>
                 <w:szCs w:val="24"/>
               </w:rPr>
-              <w:t>Realizar cancelamento de disciplina.</w:t>
+              <w:t>Realizar a edição das listas de tarefas cadastradas.</w:t>
             </w:r>
           </w:p>
         </w:tc>
@@ -9374,10 +9488,54 @@
             <w:shd w:val="clear" w:color="auto" w:fill="C5E0B3" w:themeFill="accent6" w:themeFillTint="66"/>
             <w:tcMar/>
           </w:tcPr>
-          <w:p w14:noSpellErr="1">
-            <w:r>
-              <w:rPr/>
-              <w:t>(   )  Essencial                (   ) Importante       (   ) Desejável</w:t>
+          <w:p>
+            <w:r>
+              <w:rPr/>
+              <w:t>( X</w:t>
+            </w:r>
+            <w:r>
+              <w:rPr/>
+              <w:t xml:space="preserve"> </w:t>
+            </w:r>
+            <w:r>
+              <w:rPr/>
+              <w:t>)  Essencial</w:t>
+            </w:r>
+            <w:r>
+              <w:rPr/>
+              <w:t xml:space="preserve">             </w:t>
+            </w:r>
+            <w:r>
+              <w:rPr/>
+              <w:t xml:space="preserve">   (</w:t>
+            </w:r>
+            <w:r>
+              <w:rPr/>
+              <w:t xml:space="preserve"> </w:t>
+            </w:r>
+            <w:r>
+              <w:rPr/>
+              <w:t xml:space="preserve">  )</w:t>
+            </w:r>
+            <w:r>
+              <w:rPr/>
+              <w:t xml:space="preserve"> Importante    </w:t>
+            </w:r>
+            <w:r>
+              <w:rPr/>
+              <w:t xml:space="preserve">   (</w:t>
+            </w:r>
+            <w:r>
+              <w:rPr/>
+              <w:t xml:space="preserve"> </w:t>
+            </w:r>
+            <w:r>
+              <w:rPr/>
+              <w:t xml:space="preserve">  )</w:t>
+            </w:r>
+            <w:r>
+              <w:rPr/>
+              <w:t xml:space="preserve"> Desejável</w:t>
             </w:r>
           </w:p>
         </w:tc>
@@ -9415,10 +9573,10 @@
             <w:shd w:val="clear" w:color="auto" w:fill="E2EFD9" w:themeFill="accent6" w:themeFillTint="33"/>
             <w:tcMar/>
           </w:tcPr>
-          <w:p w14:noSpellErr="1">
-            <w:r>
-              <w:rPr/>
-              <w:t>Aluno.</w:t>
+          <w:p>
+            <w:r>
+              <w:rPr/>
+              <w:t>Usuário.</w:t>
             </w:r>
           </w:p>
         </w:tc>
@@ -9459,7 +9617,7 @@
           <w:p>
             <w:r>
               <w:rPr/>
-              <w:t>Um aluno que esteja acessando o SIG pode efetuar o cancelamento de alguma disciplina que esteja cursando no corrente período.</w:t>
+              <w:t>Um usuário logado deve ser capaz de editar uma lista de tarefas já cadastrada, seja incluindo ou excluindo tarefas.</w:t>
             </w:r>
           </w:p>
         </w:tc>
@@ -9845,7 +10003,7 @@
         </w:tc>
       </w:tr>
     </w:tbl>
-    <w:p xmlns:wp14="http://schemas.microsoft.com/office/word/2010/wordml" wp14:textId="217F1C79">
+    <w:p xmlns:wp14="http://schemas.microsoft.com/office/word/2010/wordml" wp14:textId="1C1F2641">
       <w:pPr>
         <w:pStyle w:val="Requisito"/>
         <w:numPr>
@@ -9854,7 +10012,7 @@
       </w:pPr>
       <w:r>
         <w:rPr/>
-        <w:t>[RF001] &lt;Nome do requisito/caso de uso&gt;</w:t>
+        <w:t>[RF008] Excluir lista de tarefas</w:t>
       </w:r>
     </w:p>
     <w:tbl>
@@ -9890,7 +10048,7 @@
             <w:shd w:val="clear" w:color="auto" w:fill="70AD47" w:themeFill="accent6"/>
             <w:tcMar/>
           </w:tcPr>
-          <w:p w14:noSpellErr="1">
+          <w:p>
             <w:pPr>
               <w:rPr>
                 <w:b w:val="1"/>
@@ -9908,7 +10066,7 @@
                 <w:sz w:val="24"/>
                 <w:szCs w:val="24"/>
               </w:rPr>
-              <w:t>RF 001</w:t>
+              <w:t>RF 008</w:t>
             </w:r>
           </w:p>
         </w:tc>
@@ -9924,7 +10082,7 @@
             <w:shd w:val="clear" w:color="auto" w:fill="70AD47" w:themeFill="accent6"/>
             <w:tcMar/>
           </w:tcPr>
-          <w:p w14:noSpellErr="1">
+          <w:p>
             <w:pPr>
               <w:rPr>
                 <w:b w:val="1"/>
@@ -9942,7 +10100,7 @@
                 <w:sz w:val="24"/>
                 <w:szCs w:val="24"/>
               </w:rPr>
-              <w:t>Realizar cancelamento de disciplina.</w:t>
+              <w:t>Realizar exclusão de uma lista de tarefas.</w:t>
             </w:r>
           </w:p>
         </w:tc>
@@ -9980,10 +10138,54 @@
             <w:shd w:val="clear" w:color="auto" w:fill="C5E0B3" w:themeFill="accent6" w:themeFillTint="66"/>
             <w:tcMar/>
           </w:tcPr>
-          <w:p w14:noSpellErr="1">
-            <w:r>
-              <w:rPr/>
-              <w:t>(   )  Essencial                (   ) Importante       (   ) Desejável</w:t>
+          <w:p>
+            <w:r>
+              <w:rPr/>
+              <w:t>( X</w:t>
+            </w:r>
+            <w:r>
+              <w:rPr/>
+              <w:t xml:space="preserve"> </w:t>
+            </w:r>
+            <w:r>
+              <w:rPr/>
+              <w:t>)  Essencial</w:t>
+            </w:r>
+            <w:r>
+              <w:rPr/>
+              <w:t xml:space="preserve">             </w:t>
+            </w:r>
+            <w:r>
+              <w:rPr/>
+              <w:t xml:space="preserve">   (</w:t>
+            </w:r>
+            <w:r>
+              <w:rPr/>
+              <w:t xml:space="preserve"> </w:t>
+            </w:r>
+            <w:r>
+              <w:rPr/>
+              <w:t xml:space="preserve">  )</w:t>
+            </w:r>
+            <w:r>
+              <w:rPr/>
+              <w:t xml:space="preserve"> Importante    </w:t>
+            </w:r>
+            <w:r>
+              <w:rPr/>
+              <w:t xml:space="preserve">   (</w:t>
+            </w:r>
+            <w:r>
+              <w:rPr/>
+              <w:t xml:space="preserve"> </w:t>
+            </w:r>
+            <w:r>
+              <w:rPr/>
+              <w:t xml:space="preserve">  )</w:t>
+            </w:r>
+            <w:r>
+              <w:rPr/>
+              <w:t xml:space="preserve"> Desejável</w:t>
             </w:r>
           </w:p>
         </w:tc>
@@ -10021,10 +10223,10 @@
             <w:shd w:val="clear" w:color="auto" w:fill="E2EFD9" w:themeFill="accent6" w:themeFillTint="33"/>
             <w:tcMar/>
           </w:tcPr>
-          <w:p w14:noSpellErr="1">
-            <w:r>
-              <w:rPr/>
-              <w:t>Aluno.</w:t>
+          <w:p>
+            <w:r>
+              <w:rPr/>
+              <w:t xml:space="preserve"> Usuário.</w:t>
             </w:r>
           </w:p>
         </w:tc>
@@ -10065,7 +10267,7 @@
           <w:p>
             <w:r>
               <w:rPr/>
-              <w:t>Um aluno que esteja acessando o SIG pode efetuar o cancelamento de alguma disciplina que esteja cursando no corrente período.</w:t>
+              <w:t>Um usuário logado deve ser capaz de excluir uma lista de tarefas cadastrada.</w:t>
             </w:r>
           </w:p>
         </w:tc>

</xml_diff>